<commit_message>
Glorifying oneself is a natural human instinct,people exaggerate their happiness or strength in the blog,they want to tell people how good they are and let people envy them.
</commit_message>
<xml_diff>
--- a/58.Bloggers Edit Their Real Life.docx
+++ b/58.Bloggers Edit Their Real Life.docx
@@ -11,20 +11,22 @@
         <w:rPr>
           <w:rFonts w:ascii="Tahoma" w:hAnsi="Tahoma" w:cs="Tahoma"/>
           <w:color w:val="006600"/>
-          <w:sz w:val="27"/>
-          <w:szCs w:val="27"/>
+          <w:sz w:val="48"/>
+          <w:szCs w:val="48"/>
         </w:rPr>
       </w:pPr>
+      <w:bookmarkStart w:id="0" w:name="_GoBack"/>
       <w:r>
         <w:rPr>
           <w:rFonts w:ascii="Tahoma" w:hAnsi="Tahoma" w:cs="Tahoma"/>
           <w:color w:val="006600"/>
-          <w:sz w:val="27"/>
-          <w:szCs w:val="27"/>
+          <w:sz w:val="48"/>
+          <w:szCs w:val="48"/>
         </w:rPr>
         <w:t>Bloggers Edit Their Real Life</w:t>
       </w:r>
     </w:p>
+    <w:bookmarkEnd w:id="0"/>
     <w:p>
       <w:pPr>
         <w:rPr>
@@ -35,7 +37,6 @@
           <w:shd w:val="clear" w:color="auto" w:fill="FFFFFF"/>
         </w:rPr>
       </w:pPr>
-      <w:bookmarkStart w:id="0" w:name="_GoBack"/>
       <w:r>
         <w:rPr>
           <w:rFonts w:ascii="微软雅黑" w:eastAsia="微软雅黑" w:hAnsi="微软雅黑" w:cs="Tahoma"/>
@@ -107,7 +108,6 @@
         </w:rPr>
         <w:t>The internet is a place where people can exercise their imagination. Many people edit their real lives and experiences to satisfy their imagination. But they must notice not to let out too much privacy.</w:t>
       </w:r>
-      <w:bookmarkEnd w:id="0"/>
     </w:p>
     <w:sectPr>
       <w:pgSz w:w="11906" w:h="16838"/>

</xml_diff>